<commit_message>
3rd commit - 3ra entrega PF
</commit_message>
<xml_diff>
--- a/requisitos 3ra entrega.docx
+++ b/requisitos 3ra entrega.docx
@@ -137,24 +137,42 @@
     <w:p>
       <w:pPr>
         <w:ind w:left="708"/>
-      </w:pPr>
-      <w:r>
+        <w:rPr>
+          <w:color w:val="FF0000"/>
+        </w:rPr>
+      </w:pPr>
+      <w:r>
+        <w:rPr>
+          <w:color w:val="FF0000"/>
+        </w:rPr>
         <w:t xml:space="preserve">El usuario se </w:t>
       </w:r>
       <w:proofErr w:type="spellStart"/>
       <w:r>
+        <w:rPr>
+          <w:color w:val="FF0000"/>
+        </w:rPr>
         <w:t>logueará</w:t>
       </w:r>
       <w:proofErr w:type="spellEnd"/>
       <w:r>
+        <w:rPr>
+          <w:color w:val="FF0000"/>
+        </w:rPr>
         <w:t xml:space="preserve"> al sistema con email y password y tendrá acceso a un menú en su vista, a modo de barra de navegación. Esto le permitirá ver los productos totales con los filtros que se hayan implementado y su propio carrito de compras e información propia (datos de registro con la foto). Además, dispondrá de una opción para </w:t>
       </w:r>
       <w:proofErr w:type="spellStart"/>
       <w:r>
+        <w:rPr>
+          <w:color w:val="FF0000"/>
+        </w:rPr>
         <w:t>desloguearse</w:t>
       </w:r>
       <w:proofErr w:type="spellEnd"/>
       <w:r>
+        <w:rPr>
+          <w:color w:val="FF0000"/>
+        </w:rPr>
         <w:t xml:space="preserve"> del sistema.</w:t>
       </w:r>
     </w:p>
@@ -166,8 +184,14 @@
     <w:p>
       <w:pPr>
         <w:ind w:left="708"/>
-      </w:pPr>
-      <w:r>
+        <w:rPr>
+          <w:color w:val="FF0000"/>
+        </w:rPr>
+      </w:pPr>
+      <w:r>
+        <w:rPr>
+          <w:color w:val="FF0000"/>
+        </w:rPr>
         <w:t>Ante la incorporación de un usuario, el servidor enviará un email al administrador con todos los datos de registro y asunto 'nuevo registro', a una dirección que se encuentre por el momento almacenada en una constante global.</w:t>
       </w:r>
     </w:p>
@@ -196,8 +220,14 @@
     <w:p>
       <w:pPr>
         <w:ind w:left="708"/>
-      </w:pPr>
-      <w:r>
+        <w:rPr>
+          <w:color w:val="FF0000"/>
+        </w:rPr>
+      </w:pPr>
+      <w:r>
+        <w:rPr>
+          <w:color w:val="FF0000"/>
+        </w:rPr>
         <w:t>El usuario iniciará la acción de pedido en la vista del carrito.</w:t>
       </w:r>
     </w:p>
@@ -209,8 +239,14 @@
     <w:p>
       <w:pPr>
         <w:ind w:left="708"/>
-      </w:pPr>
-      <w:r>
+        <w:rPr>
+          <w:color w:val="FF0000"/>
+        </w:rPr>
+      </w:pPr>
+      <w:r>
+        <w:rPr>
+          <w:color w:val="FF0000"/>
+        </w:rPr>
         <w:t>Será enviado una vez finalizada la elección para la realizar la compra de productos.</w:t>
       </w:r>
     </w:p>
@@ -222,16 +258,34 @@
     <w:p>
       <w:pPr>
         <w:ind w:left="708"/>
-      </w:pPr>
-      <w:r>
-        <w:t xml:space="preserve">El email contendrá en su cuerpo la lista completa de productos a comprar y en el asunto la frase 'nuevo pedido de ' y el nombre y email del usuario que los solicitó. En el mensaje de </w:t>
-      </w:r>
-      <w:proofErr w:type="spellStart"/>
-      <w:r>
+        <w:rPr>
+          <w:color w:val="FF0000"/>
+        </w:rPr>
+      </w:pPr>
+      <w:r>
+        <w:rPr>
+          <w:color w:val="FF0000"/>
+        </w:rPr>
+        <w:t xml:space="preserve">El email contendrá en su cuerpo la lista completa de productos a comprar y en el asunto la frase 'nuevo pedido de ' y el nombre y email del usuario que los solicitó. </w:t>
+      </w:r>
+      <w:r>
+        <w:rPr>
+          <w:color w:val="FF0000"/>
+        </w:rPr>
+        <w:t xml:space="preserve">En el mensaje de </w:t>
+      </w:r>
+      <w:proofErr w:type="spellStart"/>
+      <w:r>
+        <w:rPr>
+          <w:color w:val="FF0000"/>
+        </w:rPr>
         <w:t>whatsapp</w:t>
       </w:r>
       <w:proofErr w:type="spellEnd"/>
       <w:r>
+        <w:rPr>
+          <w:color w:val="FF0000"/>
+        </w:rPr>
         <w:t xml:space="preserve"> se debe enviar la misma información del asunto del email.</w:t>
       </w:r>
     </w:p>
@@ -243,8 +297,14 @@
     <w:p>
       <w:pPr>
         <w:ind w:left="708"/>
-      </w:pPr>
-      <w:r>
+        <w:rPr>
+          <w:color w:val="FF0000"/>
+        </w:rPr>
+      </w:pPr>
+      <w:r>
+        <w:rPr>
+          <w:color w:val="FF0000"/>
+        </w:rPr>
         <w:t>El usuario recibirá un mensaje de texto al número que haya registrado, indicando que su pedido ha sido recibido y se encuentra en proceso.</w:t>
       </w:r>
     </w:p>
@@ -394,40 +454,70 @@
           <w:ilvl w:val="0"/>
           <w:numId w:val="2"/>
         </w:numPr>
-      </w:pPr>
-      <w:r>
+        <w:rPr>
+          <w:color w:val="FF0000"/>
+        </w:rPr>
+      </w:pPr>
+      <w:r>
+        <w:rPr>
+          <w:color w:val="FF0000"/>
+        </w:rPr>
         <w:t xml:space="preserve">Realizar una prueba de performance en modo local, con y sin </w:t>
       </w:r>
       <w:proofErr w:type="spellStart"/>
       <w:r>
+        <w:rPr>
+          <w:color w:val="FF0000"/>
+        </w:rPr>
         <w:t>cluster</w:t>
       </w:r>
       <w:proofErr w:type="spellEnd"/>
       <w:r>
+        <w:rPr>
+          <w:color w:val="FF0000"/>
+        </w:rPr>
         <w:t xml:space="preserve">, utilizando </w:t>
       </w:r>
       <w:proofErr w:type="spellStart"/>
       <w:r>
+        <w:rPr>
+          <w:color w:val="FF0000"/>
+        </w:rPr>
         <w:t>Artillery</w:t>
       </w:r>
       <w:proofErr w:type="spellEnd"/>
       <w:r>
+        <w:rPr>
+          <w:color w:val="FF0000"/>
+        </w:rPr>
         <w:t xml:space="preserve"> en el </w:t>
       </w:r>
       <w:proofErr w:type="spellStart"/>
       <w:r>
+        <w:rPr>
+          <w:color w:val="FF0000"/>
+        </w:rPr>
         <w:t>endpoint</w:t>
       </w:r>
       <w:proofErr w:type="spellEnd"/>
       <w:r>
+        <w:rPr>
+          <w:color w:val="FF0000"/>
+        </w:rPr>
         <w:t xml:space="preserve"> del listado de productos (con el usuario vez </w:t>
       </w:r>
       <w:proofErr w:type="spellStart"/>
       <w:r>
+        <w:rPr>
+          <w:color w:val="FF0000"/>
+        </w:rPr>
         <w:t>logueado</w:t>
       </w:r>
       <w:proofErr w:type="spellEnd"/>
       <w:r>
+        <w:rPr>
+          <w:color w:val="FF0000"/>
+        </w:rPr>
         <w:t>). Verificar los resultados</w:t>
       </w:r>
     </w:p>

</xml_diff>